<commit_message>
tabella report, output e fix
</commit_message>
<xml_diff>
--- a/es 4/Relazione 4.docx
+++ b/es 4/Relazione 4.docx
@@ -243,18 +243,7 @@
           <w:lang w:val="en-US" w:eastAsia="it-IT"/>
           <w14:ligatures w14:val="none"/>
         </w:rPr>
-        <w:t xml:space="preserve">of the </w:t>
-      </w:r>
-      <w:r>
-        <w:rPr>
-          <w:rFonts w:eastAsia="Times New Roman" w:cstheme="minorHAnsi"/>
-          <w:kern w:val="0"/>
-          <w:sz w:val="28"/>
-          <w:szCs w:val="28"/>
-          <w:lang w:val="en-US" w:eastAsia="it-IT"/>
-          <w14:ligatures w14:val="none"/>
-        </w:rPr>
-        <w:t>execution</w:t>
+        <w:t>of the execution</w:t>
       </w:r>
       <w:r>
         <w:rPr>
@@ -1006,7 +995,25 @@
           <w:szCs w:val="28"/>
           <w:lang w:val="en-US"/>
         </w:rPr>
-        <w:t xml:space="preserve"> we have to consider that our “Obj value” is</w:t>
+        <w:t xml:space="preserve"> we </w:t>
+      </w:r>
+      <w:r>
+        <w:rPr>
+          <w:rFonts w:ascii="Calibri" w:hAnsi="Calibri" w:cs="Calibri"/>
+          <w:sz w:val="28"/>
+          <w:szCs w:val="28"/>
+          <w:lang w:val="en-US"/>
+        </w:rPr>
+        <w:t>must</w:t>
+      </w:r>
+      <w:r>
+        <w:rPr>
+          <w:rFonts w:ascii="Calibri" w:hAnsi="Calibri" w:cs="Calibri"/>
+          <w:sz w:val="28"/>
+          <w:szCs w:val="28"/>
+          <w:lang w:val="en-US"/>
+        </w:rPr>
+        <w:t xml:space="preserve"> consider that our “Obj value” is</w:t>
       </w:r>
       <w:r>
         <w:rPr>
@@ -1033,16 +1040,34 @@
           <w:szCs w:val="28"/>
           <w:lang w:val="en-US"/>
         </w:rPr>
-        <w:t>real.</w:t>
-      </w:r>
-      <w:r>
-        <w:rPr>
-          <w:rFonts w:ascii="Calibri" w:hAnsi="Calibri" w:cs="Calibri"/>
-          <w:sz w:val="28"/>
-          <w:szCs w:val="28"/>
-          <w:lang w:val="en-US"/>
-        </w:rPr>
-        <w:t xml:space="preserve"> optimal only when the “Time” value is not “</w:t>
+        <w:t>real</w:t>
+      </w:r>
+      <w:r>
+        <w:rPr>
+          <w:rFonts w:ascii="Calibri" w:hAnsi="Calibri" w:cs="Calibri"/>
+          <w:sz w:val="28"/>
+          <w:szCs w:val="28"/>
+          <w:lang w:val="en-US"/>
+        </w:rPr>
+        <w:t xml:space="preserve"> optimal</w:t>
+      </w:r>
+      <w:r>
+        <w:rPr>
+          <w:rFonts w:ascii="Calibri" w:hAnsi="Calibri" w:cs="Calibri"/>
+          <w:sz w:val="28"/>
+          <w:szCs w:val="28"/>
+          <w:lang w:val="en-US"/>
+        </w:rPr>
+        <w:t xml:space="preserve"> value,</w:t>
+      </w:r>
+      <w:r>
+        <w:rPr>
+          <w:rFonts w:ascii="Calibri" w:hAnsi="Calibri" w:cs="Calibri"/>
+          <w:sz w:val="28"/>
+          <w:szCs w:val="28"/>
+          <w:lang w:val="en-US"/>
+        </w:rPr>
+        <w:t xml:space="preserve"> only when the “Time” value is not “</w:t>
       </w:r>
       <w:r>
         <w:rPr>
@@ -1340,13 +1365,654 @@
     <w:p>
       <w:pPr>
         <w:spacing w:after="0" w:line="240" w:lineRule="auto"/>
-        <w:rPr>
-          <w:rFonts w:ascii="Calibri" w:hAnsi="Calibri" w:cs="Calibri"/>
-          <w:sz w:val="28"/>
-          <w:szCs w:val="28"/>
-          <w:lang w:val="en-US"/>
-        </w:rPr>
-      </w:pPr>
+        <w:jc w:val="center"/>
+        <w:rPr>
+          <w:rFonts w:ascii="Calibri" w:hAnsi="Calibri" w:cs="Calibri"/>
+          <w:sz w:val="28"/>
+          <w:szCs w:val="28"/>
+          <w:lang w:val="en-US"/>
+        </w:rPr>
+      </w:pPr>
+    </w:p>
+    <w:p>
+      <w:pPr>
+        <w:spacing w:after="0" w:line="240" w:lineRule="auto"/>
+        <w:jc w:val="center"/>
+        <w:rPr>
+          <w:rFonts w:eastAsia="Times New Roman" w:cstheme="minorHAnsi"/>
+          <w:kern w:val="0"/>
+          <w:sz w:val="40"/>
+          <w:szCs w:val="40"/>
+          <w:lang w:val="en-US" w:eastAsia="it-IT"/>
+          <w14:ligatures w14:val="none"/>
+        </w:rPr>
+      </w:pPr>
+    </w:p>
+    <w:p>
+      <w:pPr>
+        <w:spacing w:after="0" w:line="240" w:lineRule="auto"/>
+        <w:jc w:val="center"/>
+        <w:rPr>
+          <w:rFonts w:eastAsia="Times New Roman" w:cstheme="minorHAnsi"/>
+          <w:kern w:val="0"/>
+          <w:sz w:val="40"/>
+          <w:szCs w:val="40"/>
+          <w:lang w:val="en-US" w:eastAsia="it-IT"/>
+          <w14:ligatures w14:val="none"/>
+        </w:rPr>
+      </w:pPr>
+    </w:p>
+    <w:p>
+      <w:pPr>
+        <w:spacing w:after="0" w:line="240" w:lineRule="auto"/>
+        <w:jc w:val="center"/>
+        <w:rPr>
+          <w:rFonts w:eastAsia="Times New Roman" w:cstheme="minorHAnsi"/>
+          <w:kern w:val="0"/>
+          <w:sz w:val="40"/>
+          <w:szCs w:val="40"/>
+          <w:lang w:val="en-US" w:eastAsia="it-IT"/>
+          <w14:ligatures w14:val="none"/>
+        </w:rPr>
+      </w:pPr>
+    </w:p>
+    <w:p>
+      <w:pPr>
+        <w:spacing w:after="0" w:line="240" w:lineRule="auto"/>
+        <w:jc w:val="center"/>
+        <w:rPr>
+          <w:rFonts w:eastAsia="Times New Roman" w:cstheme="minorHAnsi"/>
+          <w:kern w:val="0"/>
+          <w:sz w:val="40"/>
+          <w:szCs w:val="40"/>
+          <w:lang w:val="en-US" w:eastAsia="it-IT"/>
+          <w14:ligatures w14:val="none"/>
+        </w:rPr>
+      </w:pPr>
+    </w:p>
+    <w:p>
+      <w:pPr>
+        <w:spacing w:after="0" w:line="240" w:lineRule="auto"/>
+        <w:jc w:val="center"/>
+        <w:rPr>
+          <w:rFonts w:eastAsia="Times New Roman" w:cstheme="minorHAnsi"/>
+          <w:kern w:val="0"/>
+          <w:sz w:val="40"/>
+          <w:szCs w:val="40"/>
+          <w:lang w:val="en-US" w:eastAsia="it-IT"/>
+          <w14:ligatures w14:val="none"/>
+        </w:rPr>
+      </w:pPr>
+      <w:r>
+        <w:rPr>
+          <w:rFonts w:eastAsia="Times New Roman" w:cstheme="minorHAnsi"/>
+          <w:kern w:val="0"/>
+          <w:sz w:val="40"/>
+          <w:szCs w:val="40"/>
+          <w:lang w:val="en-US" w:eastAsia="it-IT"/>
+          <w14:ligatures w14:val="none"/>
+        </w:rPr>
+        <w:lastRenderedPageBreak/>
+        <w:t>JSP</w:t>
+      </w:r>
+    </w:p>
+    <w:p>
+      <w:pPr>
+        <w:spacing w:after="0" w:line="240" w:lineRule="auto"/>
+        <w:jc w:val="center"/>
+        <w:rPr>
+          <w:rFonts w:eastAsia="Times New Roman" w:cstheme="minorHAnsi"/>
+          <w:kern w:val="0"/>
+          <w:sz w:val="40"/>
+          <w:szCs w:val="40"/>
+          <w:lang w:val="en-US" w:eastAsia="it-IT"/>
+          <w14:ligatures w14:val="none"/>
+        </w:rPr>
+      </w:pPr>
+    </w:p>
+    <w:tbl>
+      <w:tblPr>
+        <w:tblStyle w:val="TableGrid"/>
+        <w:tblW w:w="0" w:type="auto"/>
+        <w:tblLook w:val="04A0" w:firstRow="1" w:lastRow="0" w:firstColumn="1" w:lastColumn="0" w:noHBand="0" w:noVBand="1"/>
+      </w:tblPr>
+      <w:tblGrid>
+        <w:gridCol w:w="988"/>
+        <w:gridCol w:w="2160"/>
+        <w:gridCol w:w="2092"/>
+        <w:gridCol w:w="2228"/>
+        <w:gridCol w:w="2160"/>
+      </w:tblGrid>
+      <w:tr>
+        <w:tc>
+          <w:tcPr>
+            <w:tcW w:w="988" w:type="dxa"/>
+            <w:vMerge w:val="restart"/>
+            <w:shd w:val="clear" w:color="auto" w:fill="8EAADB" w:themeFill="accent1" w:themeFillTint="99"/>
+          </w:tcPr>
+          <w:p>
+            <w:pPr>
+              <w:rPr>
+                <w:rFonts w:ascii="Calibri" w:hAnsi="Calibri" w:cs="Calibri"/>
+                <w:sz w:val="28"/>
+                <w:szCs w:val="28"/>
+                <w:lang w:val="en-US"/>
+              </w:rPr>
+            </w:pPr>
+          </w:p>
+        </w:tc>
+        <w:tc>
+          <w:tcPr>
+            <w:tcW w:w="4252" w:type="dxa"/>
+            <w:gridSpan w:val="2"/>
+            <w:shd w:val="clear" w:color="auto" w:fill="B4C6E7" w:themeFill="accent1" w:themeFillTint="66"/>
+          </w:tcPr>
+          <w:p>
+            <w:pPr>
+              <w:jc w:val="center"/>
+              <w:rPr>
+                <w:rFonts w:ascii="Calibri" w:hAnsi="Calibri" w:cs="Calibri"/>
+                <w:sz w:val="28"/>
+                <w:szCs w:val="28"/>
+                <w:lang w:val="en-US"/>
+              </w:rPr>
+            </w:pPr>
+            <w:r>
+              <w:rPr>
+                <w:rFonts w:ascii="Calibri" w:hAnsi="Calibri" w:cs="Calibri"/>
+                <w:sz w:val="28"/>
+                <w:szCs w:val="28"/>
+                <w:lang w:val="en-US"/>
+              </w:rPr>
+              <w:t>Default search</w:t>
+            </w:r>
+          </w:p>
+        </w:tc>
+        <w:tc>
+          <w:tcPr>
+            <w:tcW w:w="4388" w:type="dxa"/>
+            <w:gridSpan w:val="2"/>
+            <w:shd w:val="clear" w:color="auto" w:fill="B4C6E7" w:themeFill="accent1" w:themeFillTint="66"/>
+          </w:tcPr>
+          <w:p>
+            <w:pPr>
+              <w:jc w:val="center"/>
+              <w:rPr>
+                <w:rFonts w:ascii="Calibri" w:hAnsi="Calibri" w:cs="Calibri"/>
+                <w:sz w:val="28"/>
+                <w:szCs w:val="28"/>
+                <w:lang w:val="en-US"/>
+              </w:rPr>
+            </w:pPr>
+            <w:r>
+              <w:rPr>
+                <w:rFonts w:ascii="Calibri" w:hAnsi="Calibri" w:cs="Calibri"/>
+                <w:sz w:val="28"/>
+                <w:szCs w:val="28"/>
+                <w:lang w:val="en-US"/>
+              </w:rPr>
+              <w:t>Earlier start time</w:t>
+            </w:r>
+          </w:p>
+        </w:tc>
+      </w:tr>
+      <w:tr>
+        <w:tc>
+          <w:tcPr>
+            <w:tcW w:w="988" w:type="dxa"/>
+            <w:vMerge/>
+            <w:shd w:val="clear" w:color="auto" w:fill="8EAADB" w:themeFill="accent1" w:themeFillTint="99"/>
+          </w:tcPr>
+          <w:p>
+            <w:pPr>
+              <w:rPr>
+                <w:rFonts w:ascii="Calibri" w:hAnsi="Calibri" w:cs="Calibri"/>
+                <w:sz w:val="28"/>
+                <w:szCs w:val="28"/>
+                <w:lang w:val="en-US"/>
+              </w:rPr>
+            </w:pPr>
+          </w:p>
+        </w:tc>
+        <w:tc>
+          <w:tcPr>
+            <w:tcW w:w="2160" w:type="dxa"/>
+            <w:shd w:val="clear" w:color="auto" w:fill="D9E2F3" w:themeFill="accent1" w:themeFillTint="33"/>
+          </w:tcPr>
+          <w:p>
+            <w:pPr>
+              <w:jc w:val="center"/>
+              <w:rPr>
+                <w:rFonts w:ascii="Calibri" w:hAnsi="Calibri" w:cs="Calibri"/>
+                <w:sz w:val="28"/>
+                <w:szCs w:val="28"/>
+                <w:lang w:val="en-US"/>
+              </w:rPr>
+            </w:pPr>
+            <w:r>
+              <w:rPr>
+                <w:rFonts w:ascii="Calibri" w:hAnsi="Calibri" w:cs="Calibri"/>
+                <w:sz w:val="28"/>
+                <w:szCs w:val="28"/>
+                <w:lang w:val="en-US"/>
+              </w:rPr>
+              <w:t>Obj value</w:t>
+            </w:r>
+          </w:p>
+        </w:tc>
+        <w:tc>
+          <w:tcPr>
+            <w:tcW w:w="2092" w:type="dxa"/>
+            <w:shd w:val="clear" w:color="auto" w:fill="D9E2F3" w:themeFill="accent1" w:themeFillTint="33"/>
+          </w:tcPr>
+          <w:p>
+            <w:pPr>
+              <w:jc w:val="center"/>
+              <w:rPr>
+                <w:rFonts w:ascii="Calibri" w:hAnsi="Calibri" w:cs="Calibri"/>
+                <w:sz w:val="28"/>
+                <w:szCs w:val="28"/>
+                <w:lang w:val="en-US"/>
+              </w:rPr>
+            </w:pPr>
+            <w:r>
+              <w:rPr>
+                <w:rFonts w:ascii="Calibri" w:hAnsi="Calibri" w:cs="Calibri"/>
+                <w:sz w:val="28"/>
+                <w:szCs w:val="28"/>
+                <w:lang w:val="en-US"/>
+              </w:rPr>
+              <w:t>Time</w:t>
+            </w:r>
+          </w:p>
+        </w:tc>
+        <w:tc>
+          <w:tcPr>
+            <w:tcW w:w="2228" w:type="dxa"/>
+            <w:shd w:val="clear" w:color="auto" w:fill="D9E2F3" w:themeFill="accent1" w:themeFillTint="33"/>
+          </w:tcPr>
+          <w:p>
+            <w:pPr>
+              <w:jc w:val="center"/>
+              <w:rPr>
+                <w:rFonts w:ascii="Calibri" w:hAnsi="Calibri" w:cs="Calibri"/>
+                <w:sz w:val="28"/>
+                <w:szCs w:val="28"/>
+                <w:lang w:val="en-US"/>
+              </w:rPr>
+            </w:pPr>
+            <w:r>
+              <w:rPr>
+                <w:rFonts w:ascii="Calibri" w:hAnsi="Calibri" w:cs="Calibri"/>
+                <w:sz w:val="28"/>
+                <w:szCs w:val="28"/>
+                <w:lang w:val="en-US"/>
+              </w:rPr>
+              <w:t>Obj value</w:t>
+            </w:r>
+          </w:p>
+        </w:tc>
+        <w:tc>
+          <w:tcPr>
+            <w:tcW w:w="2160" w:type="dxa"/>
+            <w:shd w:val="clear" w:color="auto" w:fill="D9E2F3" w:themeFill="accent1" w:themeFillTint="33"/>
+          </w:tcPr>
+          <w:p>
+            <w:pPr>
+              <w:jc w:val="center"/>
+              <w:rPr>
+                <w:rFonts w:ascii="Calibri" w:hAnsi="Calibri" w:cs="Calibri"/>
+                <w:sz w:val="28"/>
+                <w:szCs w:val="28"/>
+                <w:lang w:val="en-US"/>
+              </w:rPr>
+            </w:pPr>
+            <w:r>
+              <w:rPr>
+                <w:rFonts w:ascii="Calibri" w:hAnsi="Calibri" w:cs="Calibri"/>
+                <w:sz w:val="28"/>
+                <w:szCs w:val="28"/>
+                <w:lang w:val="en-US"/>
+              </w:rPr>
+              <w:t>Time</w:t>
+            </w:r>
+          </w:p>
+        </w:tc>
+      </w:tr>
+      <w:tr>
+        <w:tc>
+          <w:tcPr>
+            <w:tcW w:w="988" w:type="dxa"/>
+            <w:shd w:val="clear" w:color="auto" w:fill="B4C6E7" w:themeFill="accent1" w:themeFillTint="66"/>
+          </w:tcPr>
+          <w:p>
+            <w:pPr>
+              <w:rPr>
+                <w:rFonts w:ascii="Calibri" w:hAnsi="Calibri" w:cs="Calibri"/>
+                <w:sz w:val="28"/>
+                <w:szCs w:val="28"/>
+                <w:lang w:val="en-US"/>
+              </w:rPr>
+            </w:pPr>
+            <w:r>
+              <w:rPr>
+                <w:rFonts w:ascii="Calibri" w:hAnsi="Calibri" w:cs="Calibri"/>
+                <w:sz w:val="28"/>
+                <w:szCs w:val="28"/>
+                <w:lang w:val="en-US"/>
+              </w:rPr>
+              <w:t>Data 1</w:t>
+            </w:r>
+          </w:p>
+        </w:tc>
+        <w:tc>
+          <w:tcPr>
+            <w:tcW w:w="2160" w:type="dxa"/>
+          </w:tcPr>
+          <w:p>
+            <w:pPr>
+              <w:jc w:val="center"/>
+              <w:rPr>
+                <w:rFonts w:ascii="Calibri" w:hAnsi="Calibri" w:cs="Calibri"/>
+                <w:sz w:val="28"/>
+                <w:szCs w:val="28"/>
+                <w:lang w:val="en-US"/>
+              </w:rPr>
+            </w:pPr>
+            <w:r>
+              <w:rPr>
+                <w:rFonts w:ascii="Calibri" w:hAnsi="Calibri" w:cs="Calibri"/>
+                <w:sz w:val="28"/>
+                <w:szCs w:val="28"/>
+                <w:lang w:val="en-US"/>
+              </w:rPr>
+              <w:t>663</w:t>
+            </w:r>
+          </w:p>
+        </w:tc>
+        <w:tc>
+          <w:tcPr>
+            <w:tcW w:w="2092" w:type="dxa"/>
+          </w:tcPr>
+          <w:p>
+            <w:pPr>
+              <w:jc w:val="center"/>
+              <w:rPr>
+                <w:rFonts w:ascii="Calibri" w:hAnsi="Calibri" w:cs="Calibri"/>
+                <w:sz w:val="28"/>
+                <w:szCs w:val="28"/>
+                <w:lang w:val="en-US"/>
+              </w:rPr>
+            </w:pPr>
+            <w:r>
+              <w:rPr>
+                <w:rFonts w:ascii="Calibri" w:hAnsi="Calibri" w:cs="Calibri"/>
+                <w:sz w:val="28"/>
+                <w:szCs w:val="28"/>
+                <w:lang w:val="en-US"/>
+              </w:rPr>
+              <w:t>430</w:t>
+            </w:r>
+            <w:r>
+              <w:rPr>
+                <w:rFonts w:ascii="Calibri" w:hAnsi="Calibri" w:cs="Calibri"/>
+                <w:sz w:val="28"/>
+                <w:szCs w:val="28"/>
+                <w:lang w:val="en-US"/>
+              </w:rPr>
+              <w:t>ms</w:t>
+            </w:r>
+          </w:p>
+        </w:tc>
+        <w:tc>
+          <w:tcPr>
+            <w:tcW w:w="2228" w:type="dxa"/>
+          </w:tcPr>
+          <w:p>
+            <w:pPr>
+              <w:jc w:val="center"/>
+              <w:rPr>
+                <w:rFonts w:ascii="Calibri" w:hAnsi="Calibri" w:cs="Calibri"/>
+                <w:sz w:val="28"/>
+                <w:szCs w:val="28"/>
+                <w:lang w:val="en-US"/>
+              </w:rPr>
+            </w:pPr>
+            <w:r>
+              <w:rPr>
+                <w:rFonts w:ascii="Calibri" w:hAnsi="Calibri" w:cs="Calibri"/>
+                <w:sz w:val="28"/>
+                <w:szCs w:val="28"/>
+                <w:lang w:val="en-US"/>
+              </w:rPr>
+              <w:t>669</w:t>
+            </w:r>
+          </w:p>
+        </w:tc>
+        <w:tc>
+          <w:tcPr>
+            <w:tcW w:w="2160" w:type="dxa"/>
+          </w:tcPr>
+          <w:p>
+            <w:pPr>
+              <w:jc w:val="center"/>
+              <w:rPr>
+                <w:rFonts w:ascii="Calibri" w:hAnsi="Calibri" w:cs="Calibri"/>
+                <w:sz w:val="28"/>
+                <w:szCs w:val="28"/>
+                <w:lang w:val="en-US"/>
+              </w:rPr>
+            </w:pPr>
+            <w:r>
+              <w:rPr>
+                <w:rFonts w:ascii="Calibri" w:hAnsi="Calibri" w:cs="Calibri"/>
+                <w:sz w:val="28"/>
+                <w:szCs w:val="28"/>
+                <w:lang w:val="en-US"/>
+              </w:rPr>
+              <w:t>max time</w:t>
+            </w:r>
+          </w:p>
+        </w:tc>
+      </w:tr>
+      <w:tr>
+        <w:tc>
+          <w:tcPr>
+            <w:tcW w:w="988" w:type="dxa"/>
+            <w:shd w:val="clear" w:color="auto" w:fill="B4C6E7" w:themeFill="accent1" w:themeFillTint="66"/>
+          </w:tcPr>
+          <w:p>
+            <w:pPr>
+              <w:rPr>
+                <w:rFonts w:ascii="Calibri" w:hAnsi="Calibri" w:cs="Calibri"/>
+                <w:sz w:val="28"/>
+                <w:szCs w:val="28"/>
+                <w:lang w:val="en-US"/>
+              </w:rPr>
+            </w:pPr>
+            <w:r>
+              <w:rPr>
+                <w:rFonts w:ascii="Calibri" w:hAnsi="Calibri" w:cs="Calibri"/>
+                <w:sz w:val="28"/>
+                <w:szCs w:val="28"/>
+                <w:lang w:val="en-US"/>
+              </w:rPr>
+              <w:t>Data 2</w:t>
+            </w:r>
+          </w:p>
+        </w:tc>
+        <w:tc>
+          <w:tcPr>
+            <w:tcW w:w="2160" w:type="dxa"/>
+          </w:tcPr>
+          <w:p>
+            <w:pPr>
+              <w:jc w:val="center"/>
+              <w:rPr>
+                <w:rFonts w:ascii="Calibri" w:hAnsi="Calibri" w:cs="Calibri"/>
+                <w:sz w:val="28"/>
+                <w:szCs w:val="28"/>
+                <w:lang w:val="en-US"/>
+              </w:rPr>
+            </w:pPr>
+            <w:r>
+              <w:rPr>
+                <w:rFonts w:ascii="Calibri" w:hAnsi="Calibri" w:cs="Calibri"/>
+                <w:sz w:val="28"/>
+                <w:szCs w:val="28"/>
+                <w:lang w:val="en-US"/>
+              </w:rPr>
+              <w:t>826</w:t>
+            </w:r>
+          </w:p>
+        </w:tc>
+        <w:tc>
+          <w:tcPr>
+            <w:tcW w:w="2092" w:type="dxa"/>
+          </w:tcPr>
+          <w:p>
+            <w:pPr>
+              <w:jc w:val="center"/>
+              <w:rPr>
+                <w:rFonts w:ascii="Calibri" w:hAnsi="Calibri" w:cs="Calibri"/>
+                <w:sz w:val="28"/>
+                <w:szCs w:val="28"/>
+                <w:lang w:val="en-US"/>
+              </w:rPr>
+            </w:pPr>
+            <w:r>
+              <w:rPr>
+                <w:rFonts w:ascii="Calibri" w:hAnsi="Calibri" w:cs="Calibri"/>
+                <w:sz w:val="28"/>
+                <w:szCs w:val="28"/>
+                <w:lang w:val="en-US"/>
+              </w:rPr>
+              <w:t>38.106s</w:t>
+            </w:r>
+          </w:p>
+        </w:tc>
+        <w:tc>
+          <w:tcPr>
+            <w:tcW w:w="2228" w:type="dxa"/>
+          </w:tcPr>
+          <w:p>
+            <w:pPr>
+              <w:jc w:val="center"/>
+              <w:rPr>
+                <w:rFonts w:ascii="Calibri" w:hAnsi="Calibri" w:cs="Calibri"/>
+                <w:sz w:val="28"/>
+                <w:szCs w:val="28"/>
+                <w:lang w:val="en-US"/>
+              </w:rPr>
+            </w:pPr>
+            <w:r>
+              <w:rPr>
+                <w:rFonts w:ascii="Calibri" w:hAnsi="Calibri" w:cs="Calibri"/>
+                <w:sz w:val="28"/>
+                <w:szCs w:val="28"/>
+                <w:lang w:val="en-US"/>
+              </w:rPr>
+              <w:t>921</w:t>
+            </w:r>
+          </w:p>
+        </w:tc>
+        <w:tc>
+          <w:tcPr>
+            <w:tcW w:w="2160" w:type="dxa"/>
+          </w:tcPr>
+          <w:p>
+            <w:pPr>
+              <w:jc w:val="center"/>
+              <w:rPr>
+                <w:rFonts w:ascii="Calibri" w:hAnsi="Calibri" w:cs="Calibri"/>
+                <w:sz w:val="28"/>
+                <w:szCs w:val="28"/>
+                <w:lang w:val="en-US"/>
+              </w:rPr>
+            </w:pPr>
+            <w:r>
+              <w:rPr>
+                <w:rFonts w:ascii="Calibri" w:hAnsi="Calibri" w:cs="Calibri"/>
+                <w:sz w:val="28"/>
+                <w:szCs w:val="28"/>
+                <w:lang w:val="en-US"/>
+              </w:rPr>
+              <w:t>max time</w:t>
+            </w:r>
+          </w:p>
+        </w:tc>
+      </w:tr>
+    </w:tbl>
+    <w:p>
+      <w:pPr>
+        <w:spacing w:after="0" w:line="240" w:lineRule="auto"/>
+        <w:rPr>
+          <w:rFonts w:ascii="Calibri" w:hAnsi="Calibri" w:cs="Calibri"/>
+          <w:sz w:val="28"/>
+          <w:szCs w:val="28"/>
+          <w:lang w:val="en-US"/>
+        </w:rPr>
+      </w:pPr>
+    </w:p>
+    <w:p>
+      <w:pPr>
+        <w:spacing w:after="0" w:line="240" w:lineRule="auto"/>
+        <w:rPr>
+          <w:rFonts w:ascii="Calibri" w:hAnsi="Calibri" w:cs="Calibri"/>
+          <w:sz w:val="28"/>
+          <w:szCs w:val="28"/>
+          <w:lang w:val="en-US"/>
+        </w:rPr>
+      </w:pPr>
+      <w:r>
+        <w:rPr>
+          <w:rFonts w:ascii="Calibri" w:hAnsi="Calibri" w:cs="Calibri"/>
+          <w:sz w:val="28"/>
+          <w:szCs w:val="28"/>
+          <w:lang w:val="en-US"/>
+        </w:rPr>
+        <w:t xml:space="preserve">Reported above in the table shows the best </w:t>
+      </w:r>
+      <w:proofErr w:type="spellStart"/>
+      <w:r>
+        <w:rPr>
+          <w:rFonts w:ascii="Calibri" w:hAnsi="Calibri" w:cs="Calibri"/>
+          <w:sz w:val="28"/>
+          <w:szCs w:val="28"/>
+          <w:lang w:val="en-US"/>
+        </w:rPr>
+        <w:t>makespan</w:t>
+      </w:r>
+      <w:proofErr w:type="spellEnd"/>
+      <w:r>
+        <w:rPr>
+          <w:rFonts w:ascii="Calibri" w:hAnsi="Calibri" w:cs="Calibri"/>
+          <w:sz w:val="28"/>
+          <w:szCs w:val="28"/>
+          <w:lang w:val="en-US"/>
+        </w:rPr>
+        <w:t xml:space="preserve"> and the time needed by each instance of </w:t>
+      </w:r>
+      <w:r>
+        <w:rPr>
+          <w:rFonts w:ascii="Calibri" w:hAnsi="Calibri" w:cs="Calibri"/>
+          <w:sz w:val="28"/>
+          <w:szCs w:val="28"/>
+          <w:lang w:val="en-US"/>
+        </w:rPr>
+        <w:t xml:space="preserve">Job Shop Scheduling Problem, two set of data for each solving method: the default one and the earlier start time, as we did for the RCPSP, the results here </w:t>
+      </w:r>
+      <w:proofErr w:type="gramStart"/>
+      <w:r>
+        <w:rPr>
+          <w:rFonts w:ascii="Calibri" w:hAnsi="Calibri" w:cs="Calibri"/>
+          <w:sz w:val="28"/>
+          <w:szCs w:val="28"/>
+          <w:lang w:val="en-US"/>
+        </w:rPr>
+        <w:t>are</w:t>
+      </w:r>
+      <w:proofErr w:type="gramEnd"/>
     </w:p>
     <w:sectPr>
       <w:pgSz w:w="11906" w:h="16838"/>
@@ -1994,6 +2660,7 @@
   <w:style w:type="paragraph" w:default="1" w:styleId="Normal">
     <w:name w:val="Normal"/>
     <w:qFormat/>
+    <w:rsid w:val="00630884"/>
   </w:style>
   <w:style w:type="character" w:default="1" w:styleId="DefaultParagraphFont">
     <w:name w:val="Default Paragraph Font"/>

</xml_diff>